<commit_message>
Auto push at 14:16:41
</commit_message>
<xml_diff>
--- a/semester 3/eee/sessional/template.docx
+++ b/semester 3/eee/sessional/template.docx
@@ -6,7 +6,11 @@
       <w:pPr>
         <w:pStyle w:val="Normal"/>
         <w:jc w:val="right"/>
-        <w:rPr/>
+        <w:rPr>
+          <w:rFonts w:ascii="Times New Roman" w:hAnsi="Times New Roman"/>
+          <w:sz w:val="48"/>
+          <w:szCs w:val="56"/>
+        </w:rPr>
       </w:pPr>
       <w:r>
         <w:drawing>
@@ -48,6 +52,7 @@
                     <a:prstGeom prst="rect">
                       <a:avLst/>
                     </a:prstGeom>
+                    <a:noFill/>
                   </pic:spPr>
                 </pic:pic>
               </a:graphicData>
@@ -57,9 +62,10 @@
       </w:r>
       <w:r>
         <w:rPr>
+          <w:rFonts w:ascii="Times New Roman" w:hAnsi="Times New Roman"/>
           <w:b/>
           <w:color w:val="ED7D31"/>
-          <w:sz w:val="56"/>
+          <w:sz w:val="48"/>
           <w:szCs w:val="56"/>
         </w:rPr>
         <w:t>PATUAKHALI SCIENCE AND TECHNOLOGY UNIVERSITY</w:t>
@@ -74,26 +80,50 @@
         </w:tabs>
         <w:jc w:val="right"/>
         <w:rPr>
+          <w:rFonts w:ascii="Times New Roman" w:hAnsi="Times New Roman"/>
+        </w:rPr>
+      </w:pPr>
+      <w:r>
+        <w:rPr>
+          <w:rFonts w:ascii="Times New Roman" w:hAnsi="Times New Roman"/>
+          <w:b/>
           <w:sz w:val="32"/>
           <w:szCs w:val="36"/>
         </w:rPr>
+        <w:t>COURSE CODE</w:t>
+      </w:r>
+      <w:r>
+        <w:rPr>
+          <w:rFonts w:ascii="Times New Roman" w:hAnsi="Times New Roman"/>
+          <w:b/>
+          <w:color w:val="000000"/>
+          <w:sz w:val="32"/>
+          <w:szCs w:val="36"/>
+        </w:rPr>
+        <w:t xml:space="preserve"> EEE-212</w:t>
+      </w:r>
+    </w:p>
+    <w:p>
+      <w:pPr>
+        <w:pStyle w:val="Normal"/>
+        <w:tabs>
+          <w:tab w:val="clear" w:pos="720"/>
+          <w:tab w:val="left" w:pos="3045" w:leader="none"/>
+        </w:tabs>
+        <w:jc w:val="right"/>
+        <w:rPr>
+          <w:rFonts w:ascii="Times New Roman" w:hAnsi="Times New Roman"/>
+        </w:rPr>
       </w:pPr>
       <w:r>
         <w:rPr>
-          <w:b/>
+          <w:rFonts w:ascii="Times New Roman" w:hAnsi="Times New Roman"/>
+          <w:b/>
+          <w:color w:val="000000"/>
           <w:sz w:val="32"/>
           <w:szCs w:val="36"/>
         </w:rPr>
-        <w:t>COURSE CODE</w:t>
-      </w:r>
-      <w:r>
-        <w:rPr>
-          <w:b/>
-          <w:color w:val="000000"/>
-          <w:sz w:val="32"/>
-          <w:szCs w:val="36"/>
-        </w:rPr>
-        <w:t xml:space="preserve"> CCE-122</w:t>
+        <w:t>Electrical Technology Sessional</w:t>
       </w:r>
     </w:p>
     <w:p>
@@ -105,8 +135,7 @@
         </w:tabs>
         <w:jc w:val="center"/>
         <w:rPr>
-          <w:sz w:val="36"/>
-          <w:szCs w:val="36"/>
+          <w:rFonts w:ascii="Times New Roman" w:hAnsi="Times New Roman"/>
         </w:rPr>
       </w:pPr>
       <w:r>
@@ -173,7 +202,7 @@
           <w:tab w:val="left" w:pos="3045" w:leader="none"/>
         </w:tabs>
         <w:rPr>
-          <w:rFonts w:ascii="Arial" w:hAnsi="Arial" w:eastAsia="Arial" w:cs="Arial"/>
+          <w:rFonts w:ascii="Times New Roman" w:hAnsi="Times New Roman" w:eastAsia="Arial" w:cs="Arial"/>
           <w:b/>
           <w:color w:val="ED7D31"/>
           <w:sz w:val="44"/>
@@ -182,7 +211,7 @@
       </w:pPr>
       <w:r>
         <w:rPr>
-          <w:rFonts w:eastAsia="Arial" w:cs="Arial" w:ascii="Arial" w:hAnsi="Arial"/>
+          <w:rFonts w:eastAsia="Arial" w:cs="Arial" w:ascii="Times New Roman" w:hAnsi="Times New Roman"/>
           <w:b/>
           <w:color w:val="ED7D31"/>
           <w:sz w:val="44"/>
@@ -198,41 +227,12 @@
           <w:tab w:val="left" w:pos="3045" w:leader="none"/>
         </w:tabs>
         <w:rPr>
-          <w:rFonts w:ascii="Arial" w:hAnsi="Arial" w:eastAsia="Arial" w:cs="Arial"/>
-          <w:b/>
-          <w:color w:val="ED7D31"/>
-          <w:sz w:val="44"/>
-          <w:szCs w:val="44"/>
+          <w:rFonts w:ascii="Times New Roman" w:hAnsi="Times New Roman"/>
         </w:rPr>
       </w:pPr>
       <w:r>
         <w:rPr>
-          <w:rFonts w:eastAsia="Arial" w:cs="Arial" w:ascii="Arial" w:hAnsi="Arial"/>
-          <w:b/>
-          <w:color w:val="ED7D31"/>
-          <w:sz w:val="44"/>
-          <w:szCs w:val="44"/>
-        </w:rPr>
-      </w:r>
-    </w:p>
-    <w:p>
-      <w:pPr>
-        <w:pStyle w:val="Normal"/>
-        <w:tabs>
-          <w:tab w:val="clear" w:pos="720"/>
-          <w:tab w:val="left" w:pos="3045" w:leader="none"/>
-        </w:tabs>
-        <w:rPr>
-          <w:rFonts w:ascii="Arial" w:hAnsi="Arial" w:eastAsia="Arial" w:cs="Arial"/>
-          <w:b/>
-          <w:color w:val="ED7D31"/>
-          <w:sz w:val="44"/>
-          <w:szCs w:val="44"/>
-        </w:rPr>
-      </w:pPr>
-      <w:r>
-        <w:rPr>
-          <w:rFonts w:eastAsia="Arial" w:cs="Arial" w:ascii="Arial" w:hAnsi="Arial"/>
+          <w:rFonts w:eastAsia="Arial" w:cs="Arial" w:ascii="Times New Roman" w:hAnsi="Times New Roman"/>
           <w:b/>
           <w:color w:val="ED7D31"/>
           <w:sz w:val="44"/>
@@ -255,52 +255,33 @@
         </w:tabs>
         <w:ind w:hanging="0" w:left="0"/>
         <w:rPr>
-          <w:rFonts w:ascii="Open Sans" w:hAnsi="Open Sans" w:eastAsia="Open Sans" w:cs="Open Sans"/>
+          <w:rFonts w:ascii="Times New Roman" w:hAnsi="Times New Roman"/>
+        </w:rPr>
+      </w:pPr>
+      <w:r>
+        <w:rPr>
+          <w:rFonts w:eastAsia="Open Sans" w:cs="Open Sans" w:ascii="Times New Roman" w:hAnsi="Times New Roman"/>
           <w:b/>
           <w:color w:val="32677D"/>
           <w:sz w:val="40"/>
           <w:szCs w:val="40"/>
         </w:rPr>
-      </w:pPr>
-      <w:r>
-        <w:rPr>
-          <w:rFonts w:eastAsia="Open Sans" w:cs="Open Sans" w:ascii="Open Sans" w:hAnsi="Open Sans"/>
-          <w:b/>
-          <w:color w:val="32677D"/>
-          <w:sz w:val="40"/>
-          <w:szCs w:val="40"/>
-        </w:rPr>
-        <w:t>Prof. Dr. Md Samsuzzaman</w:t>
-      </w:r>
-    </w:p>
-    <w:p>
-      <w:pPr>
-        <w:pStyle w:val="Heading3"/>
-        <w:numPr>
-          <w:ilvl w:val="0"/>
-          <w:numId w:val="0"/>
-        </w:numPr>
-        <w:shd w:val="clear" w:color="auto" w:fill="FFFFFF"/>
-        <w:tabs>
-          <w:tab w:val="clear" w:pos="720"/>
-          <w:tab w:val="left" w:pos="0" w:leader="none"/>
-        </w:tabs>
-        <w:ind w:hanging="0" w:left="0"/>
-        <w:rPr>
+        <w:t>Md. Naimur Rahman</w:t>
+        <w:br/>
+      </w:r>
+      <w:r>
+        <w:rPr>
+          <w:rFonts w:ascii="Times New Roman" w:hAnsi="Times New Roman"/>
           <w:b/>
           <w:color w:val="000000"/>
           <w:sz w:val="36"/>
           <w:szCs w:val="36"/>
         </w:rPr>
-      </w:pPr>
-      <w:r>
-        <w:rPr>
-          <w:b/>
-          <w:color w:val="000000"/>
-          <w:sz w:val="36"/>
-          <w:szCs w:val="36"/>
-        </w:rPr>
-        <w:t>Department of Computer and Communication Engineering</w:t>
+        <w:t>Professor</w:t>
+        <w:br/>
+        <w:t>Department of Electrical and Electronics Engineering</w:t>
+        <w:br/>
+        <w:t>Faculty of Computer Science and Engineering</w:t>
       </w:r>
     </w:p>
     <w:p>
@@ -311,32 +292,7 @@
           <w:tab w:val="left" w:pos="3045" w:leader="none"/>
         </w:tabs>
         <w:rPr>
-          <w:b/>
-          <w:sz w:val="36"/>
-          <w:szCs w:val="36"/>
-        </w:rPr>
-      </w:pPr>
-      <w:r>
-        <w:rPr>
-          <w:b/>
-          <w:color w:val="000000"/>
-          <w:sz w:val="36"/>
-          <w:szCs w:val="36"/>
-        </w:rPr>
-        <w:t>Faculty of Computer Science and Engineering</w:t>
-      </w:r>
-    </w:p>
-    <w:p>
-      <w:pPr>
-        <w:pStyle w:val="Normal"/>
-        <w:tabs>
-          <w:tab w:val="clear" w:pos="720"/>
-          <w:tab w:val="left" w:pos="3045" w:leader="none"/>
-        </w:tabs>
-        <w:rPr>
-          <w:b/>
-          <w:sz w:val="36"/>
-          <w:szCs w:val="36"/>
+          <w:rFonts w:ascii="Times New Roman" w:hAnsi="Times New Roman"/>
         </w:rPr>
       </w:pPr>
       <w:r>
@@ -403,14 +359,12 @@
           <w:tab w:val="left" w:pos="3045" w:leader="none"/>
         </w:tabs>
         <w:rPr>
-          <w:color w:val="000000"/>
-          <w:sz w:val="44"/>
-          <w:szCs w:val="44"/>
+          <w:rFonts w:ascii="Times New Roman" w:hAnsi="Times New Roman"/>
         </w:rPr>
       </w:pPr>
       <w:r>
         <w:rPr>
-          <w:rFonts w:eastAsia="Arial" w:cs="Arial" w:ascii="Arial" w:hAnsi="Arial"/>
+          <w:rFonts w:eastAsia="Arial" w:cs="Arial" w:ascii="Times New Roman" w:hAnsi="Times New Roman"/>
           <w:b/>
           <w:color w:val="ED7D31"/>
           <w:sz w:val="44"/>
@@ -427,22 +381,71 @@
           <w:tab w:val="left" w:pos="3045" w:leader="none"/>
         </w:tabs>
         <w:rPr>
-          <w:rFonts w:ascii="Open Sans" w:hAnsi="Open Sans" w:eastAsia="Open Sans" w:cs="Open Sans"/>
+          <w:rFonts w:ascii="Times New Roman" w:hAnsi="Times New Roman"/>
+        </w:rPr>
+      </w:pPr>
+      <w:r>
+        <w:rPr>
+          <w:rFonts w:eastAsia="Open Sans" w:cs="Open Sans" w:ascii="Times New Roman" w:hAnsi="Times New Roman"/>
           <w:b/>
           <w:color w:val="073763"/>
           <w:sz w:val="40"/>
           <w:szCs w:val="40"/>
         </w:rPr>
-      </w:pPr>
-      <w:r>
-        <w:rPr>
-          <w:rFonts w:eastAsia="Open Sans" w:cs="Open Sans" w:ascii="Open Sans" w:hAnsi="Open Sans"/>
-          <w:b/>
-          <w:color w:val="073763"/>
-          <w:sz w:val="40"/>
-          <w:szCs w:val="40"/>
-        </w:rPr>
-        <w:t xml:space="preserve">Md. Sharafat Karim </w:t>
+        <w:t>SomeoneYouMayNotKnow1</w:t>
+        <w:br/>
+      </w:r>
+      <w:r>
+        <w:rPr>
+          <w:rFonts w:ascii="Times New Roman" w:hAnsi="Times New Roman"/>
+          <w:color w:val="000000"/>
+          <w:sz w:val="36"/>
+          <w:szCs w:val="36"/>
+        </w:rPr>
+        <w:t xml:space="preserve">ID: </w:t>
+      </w:r>
+      <w:r>
+        <w:rPr>
+          <w:rFonts w:ascii="Times New Roman" w:hAnsi="Times New Roman"/>
+          <w:b/>
+          <w:color w:val="000000"/>
+          <w:sz w:val="36"/>
+          <w:szCs w:val="36"/>
+        </w:rPr>
+        <w:t>2102000</w:t>
+      </w:r>
+      <w:r>
+        <w:rPr>
+          <w:rFonts w:ascii="Times New Roman" w:hAnsi="Times New Roman"/>
+          <w:color w:val="000000"/>
+          <w:sz w:val="36"/>
+          <w:szCs w:val="36"/>
+        </w:rPr>
+        <w:t xml:space="preserve">, </w:t>
+        <w:br/>
+        <w:t xml:space="preserve">Registration No: </w:t>
+      </w:r>
+      <w:r>
+        <w:rPr>
+          <w:rFonts w:ascii="Times New Roman" w:hAnsi="Times New Roman"/>
+          <w:b/>
+          <w:color w:val="000000"/>
+          <w:sz w:val="36"/>
+          <w:szCs w:val="36"/>
+        </w:rPr>
+        <w:t>10100</w:t>
+        <w:br/>
+      </w:r>
+      <w:r>
+        <w:rPr>
+          <w:rFonts w:ascii="Times New Roman" w:hAnsi="Times New Roman"/>
+          <w:b w:val="false"/>
+          <w:bCs w:val="false"/>
+          <w:color w:val="000000"/>
+          <w:sz w:val="36"/>
+          <w:szCs w:val="36"/>
+        </w:rPr>
+        <w:t>Faculty of Computer Science and Engineering</w:t>
       </w:r>
     </w:p>
     <w:p>
@@ -453,98 +456,78 @@
           <w:tab w:val="left" w:pos="3045" w:leader="none"/>
         </w:tabs>
         <w:rPr>
+          <w:rFonts w:ascii="Times New Roman" w:hAnsi="Times New Roman"/>
+        </w:rPr>
+      </w:pPr>
+      <w:r>
+        <w:rPr>
+          <w:rFonts w:eastAsia="Open Sans" w:cs="Open Sans" w:ascii="Times New Roman" w:hAnsi="Times New Roman"/>
+          <w:b/>
+          <w:color w:val="073763"/>
+          <w:sz w:val="40"/>
+          <w:szCs w:val="40"/>
+        </w:rPr>
+        <w:t>SomeoneYouMayNotKnow2</w:t>
+        <w:br/>
+      </w:r>
+      <w:r>
+        <w:rPr>
+          <w:rFonts w:ascii="Times New Roman" w:hAnsi="Times New Roman"/>
           <w:color w:val="000000"/>
           <w:sz w:val="36"/>
           <w:szCs w:val="36"/>
         </w:rPr>
-      </w:pPr>
-      <w:r>
-        <w:rPr>
+        <w:t xml:space="preserve">ID: </w:t>
+      </w:r>
+      <w:r>
+        <w:rPr>
+          <w:rFonts w:ascii="Times New Roman" w:hAnsi="Times New Roman"/>
+          <w:b/>
           <w:color w:val="000000"/>
           <w:sz w:val="36"/>
           <w:szCs w:val="36"/>
         </w:rPr>
-        <w:t xml:space="preserve">ID: </w:t>
-      </w:r>
-      <w:r>
-        <w:rPr>
-          <w:b/>
+        <w:t>2102000</w:t>
+      </w:r>
+      <w:r>
+        <w:rPr>
+          <w:rFonts w:ascii="Times New Roman" w:hAnsi="Times New Roman"/>
           <w:color w:val="000000"/>
           <w:sz w:val="36"/>
           <w:szCs w:val="36"/>
         </w:rPr>
-        <w:t>2102024</w:t>
-      </w:r>
-      <w:r>
-        <w:rPr>
+        <w:t xml:space="preserve">, </w:t>
+        <w:br/>
+        <w:t xml:space="preserve">Registration No: </w:t>
+      </w:r>
+      <w:r>
+        <w:rPr>
+          <w:rFonts w:ascii="Times New Roman" w:hAnsi="Times New Roman"/>
+          <w:b/>
           <w:color w:val="000000"/>
           <w:sz w:val="36"/>
           <w:szCs w:val="36"/>
         </w:rPr>
-        <w:t xml:space="preserve">, </w:t>
+        <w:t>10100</w:t>
+        <w:br/>
+      </w:r>
+      <w:r>
+        <w:rPr>
+          <w:rFonts w:ascii="Times New Roman" w:hAnsi="Times New Roman"/>
+          <w:b w:val="false"/>
+          <w:bCs w:val="false"/>
+          <w:color w:val="000000"/>
+          <w:sz w:val="36"/>
+          <w:szCs w:val="36"/>
+        </w:rPr>
+        <w:t>Faculty of Computer Science and Engineering</w:t>
       </w:r>
     </w:p>
     <w:p>
       <w:pPr>
         <w:pStyle w:val="Normal"/>
-        <w:tabs>
-          <w:tab w:val="clear" w:pos="720"/>
-          <w:tab w:val="left" w:pos="3045" w:leader="none"/>
-        </w:tabs>
-        <w:rPr>
-          <w:sz w:val="36"/>
-          <w:szCs w:val="36"/>
-        </w:rPr>
-      </w:pPr>
-      <w:r>
-        <w:rPr>
-          <w:color w:val="000000"/>
-          <w:sz w:val="36"/>
-          <w:szCs w:val="36"/>
-        </w:rPr>
-        <w:t xml:space="preserve">Registration No: </w:t>
-      </w:r>
-      <w:r>
-        <w:rPr>
-          <w:b/>
-          <w:color w:val="000000"/>
-          <w:sz w:val="36"/>
-          <w:szCs w:val="36"/>
-        </w:rPr>
-        <w:t>10151</w:t>
-      </w:r>
-    </w:p>
-    <w:p>
-      <w:pPr>
-        <w:pStyle w:val="Normal"/>
-        <w:tabs>
-          <w:tab w:val="clear" w:pos="720"/>
-          <w:tab w:val="left" w:pos="3045" w:leader="none"/>
-        </w:tabs>
-        <w:rPr>
-          <w:b/>
-          <w:sz w:val="36"/>
-          <w:szCs w:val="36"/>
-        </w:rPr>
-      </w:pPr>
-      <w:r>
-        <w:rPr>
-          <w:b/>
-          <w:color w:val="000000"/>
-          <w:sz w:val="36"/>
-          <w:szCs w:val="36"/>
-        </w:rPr>
-        <w:t>Faculty of Computer Science and Engineering</w:t>
-      </w:r>
-    </w:p>
-    <w:p>
-      <w:pPr>
-        <w:pStyle w:val="Normal"/>
-        <w:rPr>
-          <w:rFonts w:ascii="Open Sans" w:hAnsi="Open Sans" w:eastAsia="Open Sans" w:cs="Open Sans"/>
-          <w:b/>
-          <w:sz w:val="36"/>
-          <w:szCs w:val="36"/>
+        <w:rPr>
+          <w:rFonts w:ascii="Times New Roman" w:hAnsi="Times New Roman"/>
         </w:rPr>
       </w:pPr>
       <w:r>
@@ -606,88 +589,60 @@
     <w:p>
       <w:pPr>
         <w:pStyle w:val="Normal"/>
-        <w:rPr>
-          <w:b/>
+        <w:spacing w:before="0" w:after="160"/>
+        <w:rPr>
+          <w:rFonts w:ascii="Times New Roman" w:hAnsi="Times New Roman"/>
+        </w:rPr>
+      </w:pPr>
+      <w:r>
+        <w:rPr>
+          <w:rFonts w:ascii="Times New Roman" w:hAnsi="Times New Roman"/>
           <w:color w:val="000000"/>
           <w:sz w:val="36"/>
           <w:szCs w:val="36"/>
         </w:rPr>
-      </w:pPr>
-      <w:r>
-        <w:rPr>
+        <w:t>Date of submission:</w:t>
+      </w:r>
+      <w:r>
+        <w:rPr>
+          <w:rFonts w:ascii="Times New Roman" w:hAnsi="Times New Roman"/>
+          <w:b/>
           <w:color w:val="000000"/>
           <w:sz w:val="36"/>
           <w:szCs w:val="36"/>
         </w:rPr>
-        <w:t>Date of submission:</w:t>
-      </w:r>
-      <w:r>
-        <w:rPr>
-          <w:b/>
+        <w:t xml:space="preserve"> </w:t>
+        <w:br/>
+      </w:r>
+      <w:r>
+        <w:rPr>
+          <w:rFonts w:ascii="Times New Roman" w:hAnsi="Times New Roman"/>
+          <w:b w:val="false"/>
+          <w:bCs w:val="false"/>
           <w:color w:val="000000"/>
           <w:sz w:val="36"/>
           <w:szCs w:val="36"/>
         </w:rPr>
-        <w:t xml:space="preserve"> 10 May, 2023</w:t>
-      </w:r>
-    </w:p>
-    <w:p>
-      <w:pPr>
-        <w:pStyle w:val="Normal"/>
-        <w:rPr>
-          <w:b/>
+        <w:t>Project</w:t>
+      </w:r>
+      <w:r>
+        <w:rPr>
+          <w:rFonts w:ascii="Times New Roman" w:hAnsi="Times New Roman"/>
           <w:sz w:val="36"/>
           <w:szCs w:val="36"/>
         </w:rPr>
-      </w:pPr>
-      <w:r>
-        <w:rPr>
-          <w:sz w:val="36"/>
-          <w:szCs w:val="36"/>
-        </w:rPr>
-        <w:t>Assignment: Lab Problem 13</w:t>
-      </w:r>
-    </w:p>
-    <w:p>
-      <w:pPr>
-        <w:pStyle w:val="Normal"/>
-        <w:rPr>
-          <w:sz w:val="36"/>
-          <w:szCs w:val="36"/>
-        </w:rPr>
-      </w:pPr>
-      <w:r>
-        <w:rPr>
-          <w:sz w:val="36"/>
-          <w:szCs w:val="36"/>
-        </w:rPr>
-        <w:t>Assignment title: Asteroid Breaker</w:t>
-      </w:r>
-    </w:p>
-    <w:p>
-      <w:pPr>
-        <w:pStyle w:val="Normal"/>
-        <w:spacing w:before="0" w:after="160"/>
-        <w:jc w:val="both"/>
-        <w:rPr>
-          <w:rStyle w:val="Markedcontent"/>
-          <w:sz w:val="33"/>
-          <w:szCs w:val="29"/>
-        </w:rPr>
-      </w:pPr>
-      <w:r>
-        <w:rPr>
-          <w:sz w:val="33"/>
-          <w:szCs w:val="29"/>
-        </w:rPr>
+        <w:t xml:space="preserve"> title: </w:t>
       </w:r>
       <w:bookmarkStart w:id="0" w:name="_GoBack"/>
-      <w:bookmarkStart w:id="1" w:name="_GoBack"/>
-      <w:bookmarkEnd w:id="1"/>
+      <w:bookmarkEnd w:id="0"/>
     </w:p>
     <w:sectPr>
-      <w:headerReference w:type="default" r:id="rId3"/>
-      <w:footerReference w:type="default" r:id="rId4"/>
+      <w:headerReference w:type="even" r:id="rId3"/>
+      <w:headerReference w:type="default" r:id="rId4"/>
+      <w:headerReference w:type="first" r:id="rId5"/>
+      <w:footerReference w:type="even" r:id="rId6"/>
+      <w:footerReference w:type="default" r:id="rId7"/>
+      <w:footerReference w:type="first" r:id="rId8"/>
       <w:type w:val="nextPage"/>
       <w:pgSz w:w="11906" w:h="16838"/>
       <w:pgMar w:left="1440" w:right="1440" w:gutter="0" w:header="0" w:top="1440" w:footer="0" w:bottom="1440"/>
@@ -704,6 +659,39 @@
 <w:ftr xmlns:o="urn:schemas-microsoft-com:office:office" xmlns:r="http://schemas.openxmlformats.org/officeDocument/2006/relationships" xmlns:v="urn:schemas-microsoft-com:vml" xmlns:w="http://schemas.openxmlformats.org/wordprocessingml/2006/main" xmlns:w10="urn:schemas-microsoft-com:office:word" xmlns:wp="http://schemas.openxmlformats.org/drawingml/2006/wordprocessingDrawing" xmlns:wps="http://schemas.microsoft.com/office/word/2010/wordprocessingShape" xmlns:wpg="http://schemas.microsoft.com/office/word/2010/wordprocessingGroup" xmlns:mc="http://schemas.openxmlformats.org/markup-compatibility/2006" xmlns:wp14="http://schemas.microsoft.com/office/word/2010/wordprocessingDrawing" xmlns:w14="http://schemas.microsoft.com/office/word/2010/wordml" xmlns:w15="http://schemas.microsoft.com/office/word/2012/wordml" mc:Ignorable="w14 wp14 w15">
   <w:p>
     <w:pPr>
+      <w:pStyle w:val="Footer"/>
+      <w:spacing w:before="0" w:after="160"/>
+      <w:rPr/>
+    </w:pPr>
+    <w:r>
+      <w:rPr/>
+    </w:r>
+  </w:p>
+</w:ftr>
+</file>
+
+<file path=word/footer2.xml><?xml version="1.0" encoding="utf-8"?>
+<w:ftr xmlns:o="urn:schemas-microsoft-com:office:office" xmlns:r="http://schemas.openxmlformats.org/officeDocument/2006/relationships" xmlns:v="urn:schemas-microsoft-com:vml" xmlns:w="http://schemas.openxmlformats.org/wordprocessingml/2006/main" xmlns:w10="urn:schemas-microsoft-com:office:word" xmlns:wp="http://schemas.openxmlformats.org/drawingml/2006/wordprocessingDrawing" xmlns:wps="http://schemas.microsoft.com/office/word/2010/wordprocessingShape" xmlns:wpg="http://schemas.microsoft.com/office/word/2010/wordprocessingGroup" xmlns:mc="http://schemas.openxmlformats.org/markup-compatibility/2006" xmlns:wp14="http://schemas.microsoft.com/office/word/2010/wordprocessingDrawing" xmlns:w14="http://schemas.microsoft.com/office/word/2010/wordml" xmlns:w15="http://schemas.microsoft.com/office/word/2012/wordml" mc:Ignorable="w14 wp14 w15">
+  <w:p>
+    <w:pPr>
+      <w:pStyle w:val="Normal"/>
+      <w:widowControl/>
+      <w:bidi w:val="0"/>
+      <w:spacing w:lineRule="auto" w:line="252" w:before="0" w:after="160"/>
+      <w:jc w:val="left"/>
+      <w:rPr/>
+    </w:pPr>
+    <w:r>
+      <w:rPr/>
+    </w:r>
+  </w:p>
+</w:ftr>
+</file>
+
+<file path=word/footer3.xml><?xml version="1.0" encoding="utf-8"?>
+<w:ftr xmlns:o="urn:schemas-microsoft-com:office:office" xmlns:r="http://schemas.openxmlformats.org/officeDocument/2006/relationships" xmlns:v="urn:schemas-microsoft-com:vml" xmlns:w="http://schemas.openxmlformats.org/wordprocessingml/2006/main" xmlns:w10="urn:schemas-microsoft-com:office:word" xmlns:wp="http://schemas.openxmlformats.org/drawingml/2006/wordprocessingDrawing" xmlns:wps="http://schemas.microsoft.com/office/word/2010/wordprocessingShape" xmlns:wpg="http://schemas.microsoft.com/office/word/2010/wordprocessingGroup" xmlns:mc="http://schemas.openxmlformats.org/markup-compatibility/2006" xmlns:wp14="http://schemas.microsoft.com/office/word/2010/wordprocessingDrawing" xmlns:w14="http://schemas.microsoft.com/office/word/2010/wordml" xmlns:w15="http://schemas.microsoft.com/office/word/2012/wordml" mc:Ignorable="w14 wp14 w15">
+  <w:p>
+    <w:pPr>
       <w:pStyle w:val="Normal"/>
       <w:widowControl/>
       <w:bidi w:val="0"/>
@@ -719,6 +707,39 @@
 </file>
 
 <file path=word/header1.xml><?xml version="1.0" encoding="utf-8"?>
+<w:hdr xmlns:o="urn:schemas-microsoft-com:office:office" xmlns:r="http://schemas.openxmlformats.org/officeDocument/2006/relationships" xmlns:v="urn:schemas-microsoft-com:vml" xmlns:w="http://schemas.openxmlformats.org/wordprocessingml/2006/main" xmlns:w10="urn:schemas-microsoft-com:office:word" xmlns:wp="http://schemas.openxmlformats.org/drawingml/2006/wordprocessingDrawing" xmlns:wps="http://schemas.microsoft.com/office/word/2010/wordprocessingShape" xmlns:wpg="http://schemas.microsoft.com/office/word/2010/wordprocessingGroup" xmlns:mc="http://schemas.openxmlformats.org/markup-compatibility/2006" xmlns:wp14="http://schemas.microsoft.com/office/word/2010/wordprocessingDrawing" xmlns:w14="http://schemas.microsoft.com/office/word/2010/wordml" xmlns:w15="http://schemas.microsoft.com/office/word/2012/wordml" mc:Ignorable="w14 wp14 w15">
+  <w:p>
+    <w:pPr>
+      <w:pStyle w:val="Header"/>
+      <w:spacing w:before="0" w:after="160"/>
+      <w:rPr/>
+    </w:pPr>
+    <w:r>
+      <w:rPr/>
+    </w:r>
+  </w:p>
+</w:hdr>
+</file>
+
+<file path=word/header2.xml><?xml version="1.0" encoding="utf-8"?>
+<w:hdr xmlns:o="urn:schemas-microsoft-com:office:office" xmlns:r="http://schemas.openxmlformats.org/officeDocument/2006/relationships" xmlns:v="urn:schemas-microsoft-com:vml" xmlns:w="http://schemas.openxmlformats.org/wordprocessingml/2006/main" xmlns:w10="urn:schemas-microsoft-com:office:word" xmlns:wp="http://schemas.openxmlformats.org/drawingml/2006/wordprocessingDrawing" xmlns:wps="http://schemas.microsoft.com/office/word/2010/wordprocessingShape" xmlns:wpg="http://schemas.microsoft.com/office/word/2010/wordprocessingGroup" xmlns:mc="http://schemas.openxmlformats.org/markup-compatibility/2006" xmlns:wp14="http://schemas.microsoft.com/office/word/2010/wordprocessingDrawing" xmlns:w14="http://schemas.microsoft.com/office/word/2010/wordml" xmlns:w15="http://schemas.microsoft.com/office/word/2012/wordml" mc:Ignorable="w14 wp14 w15">
+  <w:p>
+    <w:pPr>
+      <w:pStyle w:val="Normal"/>
+      <w:widowControl/>
+      <w:bidi w:val="0"/>
+      <w:spacing w:lineRule="auto" w:line="252" w:before="0" w:after="160"/>
+      <w:jc w:val="left"/>
+      <w:rPr/>
+    </w:pPr>
+    <w:r>
+      <w:rPr/>
+    </w:r>
+  </w:p>
+</w:hdr>
+</file>
+
+<file path=word/header3.xml><?xml version="1.0" encoding="utf-8"?>
 <w:hdr xmlns:o="urn:schemas-microsoft-com:office:office" xmlns:r="http://schemas.openxmlformats.org/officeDocument/2006/relationships" xmlns:v="urn:schemas-microsoft-com:vml" xmlns:w="http://schemas.openxmlformats.org/wordprocessingml/2006/main" xmlns:w10="urn:schemas-microsoft-com:office:word" xmlns:wp="http://schemas.openxmlformats.org/drawingml/2006/wordprocessingDrawing" xmlns:wps="http://schemas.microsoft.com/office/word/2010/wordprocessingShape" xmlns:wpg="http://schemas.microsoft.com/office/word/2010/wordprocessingGroup" xmlns:mc="http://schemas.openxmlformats.org/markup-compatibility/2006" xmlns:wp14="http://schemas.microsoft.com/office/word/2010/wordprocessingDrawing" xmlns:w14="http://schemas.microsoft.com/office/word/2010/wordml" xmlns:w15="http://schemas.microsoft.com/office/word/2012/wordml" mc:Ignorable="w14 wp14 w15">
   <w:p>
     <w:pPr>
@@ -912,7 +933,7 @@
     </w:rPr>
   </w:style>
   <w:style w:type="paragraph" w:styleId="Heading1">
-    <w:name w:val="Heading 1"/>
+    <w:name w:val="heading 1"/>
     <w:basedOn w:val="Normal"/>
     <w:next w:val="Normal"/>
     <w:qFormat/>
@@ -929,7 +950,7 @@
     </w:rPr>
   </w:style>
   <w:style w:type="paragraph" w:styleId="Heading2">
-    <w:name w:val="Heading 2"/>
+    <w:name w:val="heading 2"/>
     <w:basedOn w:val="Normal"/>
     <w:next w:val="Normal"/>
     <w:qFormat/>
@@ -946,7 +967,7 @@
     </w:rPr>
   </w:style>
   <w:style w:type="paragraph" w:styleId="Heading3">
-    <w:name w:val="Heading 3"/>
+    <w:name w:val="heading 3"/>
     <w:basedOn w:val="Normal"/>
     <w:next w:val="Normal"/>
     <w:qFormat/>
@@ -963,7 +984,7 @@
     </w:rPr>
   </w:style>
   <w:style w:type="paragraph" w:styleId="Heading4">
-    <w:name w:val="Heading 4"/>
+    <w:name w:val="heading 4"/>
     <w:basedOn w:val="Normal"/>
     <w:next w:val="Normal"/>
     <w:qFormat/>
@@ -980,7 +1001,7 @@
     </w:rPr>
   </w:style>
   <w:style w:type="paragraph" w:styleId="Heading5">
-    <w:name w:val="Heading 5"/>
+    <w:name w:val="heading 5"/>
     <w:basedOn w:val="Normal"/>
     <w:next w:val="Normal"/>
     <w:qFormat/>
@@ -995,7 +1016,7 @@
     </w:rPr>
   </w:style>
   <w:style w:type="paragraph" w:styleId="Heading6">
-    <w:name w:val="Heading 6"/>
+    <w:name w:val="heading 6"/>
     <w:basedOn w:val="Normal"/>
     <w:next w:val="Normal"/>
     <w:qFormat/>
@@ -1019,7 +1040,7 @@
     <w:qFormat/>
     <w:rPr/>
   </w:style>
-  <w:style w:type="character" w:styleId="Markedcontent" w:customStyle="1">
+  <w:style w:type="character" w:styleId="markedcontent" w:customStyle="1">
     <w:name w:val="markedcontent"/>
     <w:basedOn w:val="DefaultParagraphFont"/>
     <w:qFormat/>
@@ -1040,6 +1061,13 @@
       <w:szCs w:val="16"/>
     </w:rPr>
   </w:style>
+  <w:style w:type="character" w:styleId="Hyperlink">
+    <w:name w:val="Hyperlink"/>
+    <w:rPr>
+      <w:color w:val="000080"/>
+      <w:u w:val="single"/>
+    </w:rPr>
+  </w:style>
   <w:style w:type="paragraph" w:styleId="Heading">
     <w:name w:val="Heading"/>
     <w:basedOn w:val="Normal"/>
@@ -1072,7 +1100,7 @@
     </w:rPr>
   </w:style>
   <w:style w:type="paragraph" w:styleId="Caption">
-    <w:name w:val="Caption"/>
+    <w:name w:val="caption"/>
     <w:basedOn w:val="Normal"/>
     <w:qFormat/>
     <w:pPr>
@@ -1171,13 +1199,13 @@
     <w:rPr/>
   </w:style>
   <w:style w:type="paragraph" w:styleId="Header">
-    <w:name w:val="Header"/>
+    <w:name w:val="header"/>
     <w:basedOn w:val="HeaderandFooter"/>
     <w:pPr/>
     <w:rPr/>
   </w:style>
   <w:style w:type="paragraph" w:styleId="Footer">
-    <w:name w:val="Footer"/>
+    <w:name w:val="footer"/>
     <w:basedOn w:val="HeaderandFooter"/>
     <w:pPr/>
     <w:rPr/>

</xml_diff>